<commit_message>
added querschnittliche konzepte in this template
</commit_message>
<xml_diff>
--- a/doc/Arc42/arc42_template_DE.docx
+++ b/doc/Arc42/arc42_template_DE.docx
@@ -1,6 +1,6 @@
 
 <file path=word/document.xml><?xml version="1.0" encoding="utf-8"?>
-<w:document xmlns:wpc="http://schemas.microsoft.com/office/word/2010/wordprocessingCanvas" xmlns:cx="http://schemas.microsoft.com/office/drawing/2014/chartex" xmlns:cx1="http://schemas.microsoft.com/office/drawing/2015/9/8/chartex" xmlns:cx2="http://schemas.microsoft.com/office/drawing/2015/10/21/chartex" xmlns:cx3="http://schemas.microsoft.com/office/drawing/2016/5/9/chartex" xmlns:cx4="http://schemas.microsoft.com/office/drawing/2016/5/10/chartex" xmlns:cx5="http://schemas.microsoft.com/office/drawing/2016/5/11/chartex" xmlns:cx6="http://schemas.microsoft.com/office/drawing/2016/5/12/chartex" xmlns:cx7="http://schemas.microsoft.com/office/drawing/2016/5/13/chartex" xmlns:cx8="http://schemas.microsoft.com/office/drawing/2016/5/14/chartex" xmlns:mc="http://schemas.openxmlformats.org/markup-compatibility/2006" xmlns:aink="http://schemas.microsoft.com/office/drawing/2016/ink" xmlns:am3d="http://schemas.microsoft.com/office/drawing/2017/model3d" xmlns:o="urn:schemas-microsoft-com:office:office" xmlns:oel="http://schemas.microsoft.com/office/2019/extlst" xmlns:r="http://schemas.openxmlformats.org/officeDocument/2006/relationships" xmlns:m="http://schemas.openxmlformats.org/officeDocument/2006/math" xmlns:v="urn:schemas-microsoft-com:vml" xmlns:wp14="http://schemas.microsoft.com/office/word/2010/wordprocessingDrawing" xmlns:wp="http://schemas.openxmlformats.org/drawingml/2006/wordprocessingDrawing" xmlns:w10="urn:schemas-microsoft-com:office:word" xmlns:w="http://schemas.openxmlformats.org/wordprocessingml/2006/main" xmlns:w14="http://schemas.microsoft.com/office/word/2010/wordml" xmlns:w15="http://schemas.microsoft.com/office/word/2012/wordml" xmlns:w16cex="http://schemas.microsoft.com/office/word/2018/wordml/cex" xmlns:w16cid="http://schemas.microsoft.com/office/word/2016/wordml/cid" xmlns:w16="http://schemas.microsoft.com/office/word/2018/wordml" xmlns:w16du="http://schemas.microsoft.com/office/word/2023/wordml/word16du" xmlns:w16sdtdh="http://schemas.microsoft.com/office/word/2020/wordml/sdtdatahash" xmlns:w16sdtfl="http://schemas.microsoft.com/office/word/2024/wordml/sdtformatlock" xmlns:w16se="http://schemas.microsoft.com/office/word/2015/wordml/symex" xmlns:wpg="http://schemas.microsoft.com/office/word/2010/wordprocessingGroup" xmlns:wpi="http://schemas.microsoft.com/office/word/2010/wordprocessingInk" xmlns:wne="http://schemas.microsoft.com/office/word/2006/wordml" xmlns:wps="http://schemas.microsoft.com/office/word/2010/wordprocessingShape" mc:Ignorable="w14 w15 w16se w16cid w16 w16cex w16sdtdh w16sdtfl w16du wp14">
+<w:document xmlns:wpc="http://schemas.microsoft.com/office/word/2010/wordprocessingCanvas" xmlns:cx="http://schemas.microsoft.com/office/drawing/2014/chartex" xmlns:cx1="http://schemas.microsoft.com/office/drawing/2015/9/8/chartex" xmlns:cx2="http://schemas.microsoft.com/office/drawing/2015/10/21/chartex" xmlns:cx3="http://schemas.microsoft.com/office/drawing/2016/5/9/chartex" xmlns:cx4="http://schemas.microsoft.com/office/drawing/2016/5/10/chartex" xmlns:cx5="http://schemas.microsoft.com/office/drawing/2016/5/11/chartex" xmlns:cx6="http://schemas.microsoft.com/office/drawing/2016/5/12/chartex" xmlns:cx7="http://schemas.microsoft.com/office/drawing/2016/5/13/chartex" xmlns:cx8="http://schemas.microsoft.com/office/drawing/2016/5/14/chartex" xmlns:mc="http://schemas.openxmlformats.org/markup-compatibility/2006" xmlns:aink="http://schemas.microsoft.com/office/drawing/2016/ink" xmlns:am3d="http://schemas.microsoft.com/office/drawing/2017/model3d" xmlns:o="urn:schemas-microsoft-com:office:office" xmlns:r="http://schemas.openxmlformats.org/officeDocument/2006/relationships" xmlns:m="http://schemas.openxmlformats.org/officeDocument/2006/math" xmlns:v="urn:schemas-microsoft-com:vml" xmlns:wp14="http://schemas.microsoft.com/office/word/2010/wordprocessingDrawing" xmlns:wp="http://schemas.openxmlformats.org/drawingml/2006/wordprocessingDrawing" xmlns:w10="urn:schemas-microsoft-com:office:word" xmlns:w="http://schemas.openxmlformats.org/wordprocessingml/2006/main" xmlns:w14="http://schemas.microsoft.com/office/word/2010/wordml" xmlns:w15="http://schemas.microsoft.com/office/word/2012/wordml" xmlns:w16cex="http://schemas.microsoft.com/office/word/2018/wordml/cex" xmlns:w16cid="http://schemas.microsoft.com/office/word/2016/wordml/cid" xmlns:w16="http://schemas.microsoft.com/office/word/2018/wordml" xmlns:w16sdtdh="http://schemas.microsoft.com/office/word/2020/wordml/sdtdatahash" xmlns:w16se="http://schemas.microsoft.com/office/word/2015/wordml/symex" xmlns:wpg="http://schemas.microsoft.com/office/word/2010/wordprocessingGroup" xmlns:wpi="http://schemas.microsoft.com/office/word/2010/wordprocessingInk" xmlns:wne="http://schemas.microsoft.com/office/word/2006/wordml" xmlns:wps="http://schemas.microsoft.com/office/word/2010/wordprocessingShape" mc:Ignorable="w14 w15 w16se w16cid w16 w16cex w16sdtdh wp14">
   <w:body>
     <w:p>
       <w:pPr>
@@ -926,10 +926,10 @@
       </w:pPr>
       <w:r>
         <w:object w:dxaOrig="8640" w:dyaOrig="6651" w14:anchorId="69D2D1FC">
-          <v:rect id="rectole0000000001" o:spid="_x0000_i1025" style="width:6in;height:332.25pt" o:ole="" o:preferrelative="t" stroked="f">
+          <v:rect id="rectole0000000001" o:spid="_x0000_i1025" style="width:6in;height:332.55pt" o:ole="" o:preferrelative="t" stroked="f">
             <v:imagedata r:id="rId9" o:title=""/>
           </v:rect>
-          <o:OLEObject Type="Embed" ProgID="StaticDib" ShapeID="rectole0000000001" DrawAspect="Content" ObjectID="_1807093420" r:id="rId10"/>
+          <o:OLEObject Type="Embed" ProgID="StaticDib" ShapeID="rectole0000000001" DrawAspect="Content" ObjectID="_1807973148" r:id="rId10"/>
         </w:object>
       </w:r>
     </w:p>
@@ -2262,6 +2262,8 @@
       <w:pPr>
         <w:pStyle w:val="berschrift2"/>
         <w:rPr>
+          <w:i/>
+          <w:iCs/>
           <w:lang w:val="de-DE"/>
         </w:rPr>
       </w:pPr>
@@ -2272,77 +2274,106 @@
           <w:iCs/>
           <w:lang w:val="de-DE"/>
         </w:rPr>
-        <w:t>&lt;Konzept 1&gt;</w:t>
+        <w:t>Plattformübergreifende Entwicklung</w:t>
       </w:r>
     </w:p>
     <w:p>
       <w:pPr>
         <w:pStyle w:val="FirstParagraph"/>
-        <w:rPr>
-          <w:lang w:val="de-DE"/>
-        </w:rPr>
-      </w:pPr>
-      <w:r>
+        <w:numPr>
+          <w:ilvl w:val="0"/>
+          <w:numId w:val="15"/>
+        </w:numPr>
         <w:rPr>
           <w:i/>
           <w:iCs/>
           <w:lang w:val="de-DE"/>
         </w:rPr>
-        <w:t>&lt;Erklärung&gt;</w:t>
+      </w:pPr>
+      <w:r>
+        <w:rPr>
+          <w:i/>
+          <w:iCs/>
+          <w:lang w:val="de-DE"/>
+        </w:rPr>
+        <w:t>Die Entscheidung für Flutter ermöglicht die Nutzung einer gemeinsamen Codebasis für iOS und Android, wodurch Entwicklungsaufwand und Wartung reduziert werden. Flutter bietet zudem native Performance und eine moderne UI-Komponentenbibliothek, die ein konsistentes Nutzererlebnis auf beiden Plattformen gewährleistet.</w:t>
       </w:r>
     </w:p>
     <w:p>
       <w:pPr>
         <w:pStyle w:val="berschrift2"/>
         <w:rPr>
+          <w:i/>
+          <w:iCs/>
           <w:lang w:val="de-DE"/>
         </w:rPr>
       </w:pPr>
       <w:bookmarkStart w:id="22" w:name="X5b23c603f5346b02941c16072254397c44cafdf"/>
       <w:bookmarkEnd w:id="21"/>
+      <w:proofErr w:type="spellStart"/>
       <w:r>
         <w:rPr>
           <w:i/>
           <w:iCs/>
-          <w:lang w:val="de-DE"/>
-        </w:rPr>
-        <w:t>&lt;Konzept 2&gt;</w:t>
-      </w:r>
+        </w:rPr>
+        <w:t>Synchronisation</w:t>
+      </w:r>
+      <w:proofErr w:type="spellEnd"/>
+      <w:r>
+        <w:rPr>
+          <w:i/>
+          <w:iCs/>
+        </w:rPr>
+        <w:t xml:space="preserve"> und </w:t>
+      </w:r>
+      <w:proofErr w:type="spellStart"/>
+      <w:r>
+        <w:rPr>
+          <w:i/>
+          <w:iCs/>
+        </w:rPr>
+        <w:t>Datenhaltung</w:t>
+      </w:r>
+      <w:proofErr w:type="spellEnd"/>
     </w:p>
     <w:p>
       <w:pPr>
         <w:pStyle w:val="FirstParagraph"/>
-        <w:rPr>
-          <w:lang w:val="de-DE"/>
-        </w:rPr>
-      </w:pPr>
-      <w:r>
+        <w:numPr>
+          <w:ilvl w:val="0"/>
+          <w:numId w:val="15"/>
+        </w:numPr>
         <w:rPr>
           <w:i/>
           <w:iCs/>
           <w:lang w:val="de-DE"/>
         </w:rPr>
-        <w:t>&lt;Erklärung&gt;</w:t>
-      </w:r>
-    </w:p>
-    <w:p>
-      <w:pPr>
-        <w:pStyle w:val="Textkrper"/>
-        <w:rPr>
-          <w:lang w:val="de-DE"/>
-        </w:rPr>
-      </w:pPr>
-      <w:r>
-        <w:rPr>
-          <w:lang w:val="de-DE"/>
-        </w:rPr>
-        <w:t>…</w:t>
+      </w:pPr>
+      <w:proofErr w:type="spellStart"/>
+      <w:r>
+        <w:rPr>
+          <w:i/>
+          <w:iCs/>
+          <w:lang w:val="de-DE"/>
+        </w:rPr>
+        <w:t>GymTrackerX</w:t>
+      </w:r>
+      <w:proofErr w:type="spellEnd"/>
+      <w:r>
+        <w:rPr>
+          <w:i/>
+          <w:iCs/>
+          <w:lang w:val="de-DE"/>
+        </w:rPr>
+        <w:t xml:space="preserve"> speichert Benutzerdaten in einer MySQL-Datenbank, die über eine REST-API angesprochen wird. Die Synchronisierung erfolgt in Echtzeit, um geräteübergreifenden Zugriff auf Trainingsdaten zu ermöglichen. Dies erlaubt den Nutzern eine konsistente Nutzung der App auf mehreren Endgeräten.</w:t>
       </w:r>
     </w:p>
     <w:p>
       <w:pPr>
         <w:pStyle w:val="berschrift2"/>
         <w:rPr>
+          <w:i/>
+          <w:iCs/>
           <w:lang w:val="de-DE"/>
         </w:rPr>
       </w:pPr>
@@ -2354,24 +2385,163 @@
           <w:iCs/>
           <w:lang w:val="de-DE"/>
         </w:rPr>
-        <w:t>&lt;Konzept n&gt;</w:t>
+        <w:t>Modularität und Wartbarkeit</w:t>
       </w:r>
     </w:p>
     <w:p>
       <w:pPr>
         <w:pStyle w:val="FirstParagraph"/>
-        <w:rPr>
-          <w:lang w:val="de-DE"/>
-        </w:rPr>
-      </w:pPr>
-      <w:r>
+        <w:numPr>
+          <w:ilvl w:val="0"/>
+          <w:numId w:val="15"/>
+        </w:numPr>
         <w:rPr>
           <w:i/>
           <w:iCs/>
           <w:lang w:val="de-DE"/>
         </w:rPr>
-        <w:t>&lt;Erklärung&gt;</w:t>
-      </w:r>
+      </w:pPr>
+      <w:r>
+        <w:rPr>
+          <w:i/>
+          <w:iCs/>
+          <w:lang w:val="de-DE"/>
+        </w:rPr>
+        <w:t xml:space="preserve">Durch eine klare Schichtenarchitektur (Frontend – Backend – Datenbank) wird die Trennung von Verantwortlichkeiten gewährleistet. Dies </w:t>
+      </w:r>
+      <w:proofErr w:type="gramStart"/>
+      <w:r>
+        <w:rPr>
+          <w:i/>
+          <w:iCs/>
+          <w:lang w:val="de-DE"/>
+        </w:rPr>
+        <w:t>ermöglicht</w:t>
+      </w:r>
+      <w:proofErr w:type="gramEnd"/>
+      <w:r>
+        <w:rPr>
+          <w:i/>
+          <w:iCs/>
+          <w:lang w:val="de-DE"/>
+        </w:rPr>
+        <w:t xml:space="preserve"> parallele Entwicklungsteams, gute Testbarkeit und eine nachhaltige Erweiterbarkeit.</w:t>
+      </w:r>
+    </w:p>
+    <w:p>
+      <w:pPr>
+        <w:pStyle w:val="berschrift2"/>
+      </w:pPr>
+      <w:proofErr w:type="spellStart"/>
+      <w:r>
+        <w:t>Qualitätssicherung</w:t>
+      </w:r>
+      <w:proofErr w:type="spellEnd"/>
+      <w:r>
+        <w:t xml:space="preserve"> und CI/CD</w:t>
+      </w:r>
+    </w:p>
+    <w:p>
+      <w:pPr>
+        <w:pStyle w:val="Textkrper"/>
+        <w:numPr>
+          <w:ilvl w:val="0"/>
+          <w:numId w:val="15"/>
+        </w:numPr>
+        <w:rPr>
+          <w:i/>
+          <w:iCs/>
+          <w:lang w:val="de-DE"/>
+        </w:rPr>
+      </w:pPr>
+      <w:r>
+        <w:rPr>
+          <w:i/>
+          <w:iCs/>
+          <w:lang w:val="de-DE"/>
+        </w:rPr>
+        <w:t>Ein durchgängiger CI/CD-Prozess mit automatisierten Tests (Unit, Integration, UI) sorgt für stabile Release</w:t>
+      </w:r>
+      <w:r>
+        <w:rPr>
+          <w:i/>
+          <w:iCs/>
+          <w:lang w:val="de-DE"/>
+        </w:rPr>
+        <w:t>.</w:t>
+      </w:r>
+    </w:p>
+    <w:p>
+      <w:pPr>
+        <w:pStyle w:val="berschrift2"/>
+      </w:pPr>
+      <w:proofErr w:type="spellStart"/>
+      <w:r>
+        <w:t>Benutzerfreundlichkeit</w:t>
+      </w:r>
+      <w:proofErr w:type="spellEnd"/>
+    </w:p>
+    <w:p>
+      <w:pPr>
+        <w:pStyle w:val="Textkrper"/>
+        <w:numPr>
+          <w:ilvl w:val="0"/>
+          <w:numId w:val="15"/>
+        </w:numPr>
+        <w:rPr>
+          <w:i/>
+          <w:iCs/>
+          <w:lang w:val="de-DE"/>
+        </w:rPr>
+      </w:pPr>
+      <w:r>
+        <w:rPr>
+          <w:i/>
+          <w:iCs/>
+          <w:lang w:val="de-DE"/>
+        </w:rPr>
+        <w:t>Das intuitive UI-Design wird durch Nutzerfeedback und automatisierte UI-Tests kontinuierlich verbessert. Zusätzlich steigert ein Punktesystem</w:t>
+      </w:r>
+      <w:r>
+        <w:rPr>
+          <w:i/>
+          <w:iCs/>
+          <w:lang w:val="de-DE"/>
+        </w:rPr>
+        <w:t>,</w:t>
+      </w:r>
+      <w:r>
+        <w:rPr>
+          <w:i/>
+          <w:iCs/>
+          <w:lang w:val="de-DE"/>
+        </w:rPr>
+        <w:t xml:space="preserve"> basierend auf dem Schwierigkeitsgrad der Übungen</w:t>
+      </w:r>
+      <w:r>
+        <w:rPr>
+          <w:i/>
+          <w:iCs/>
+          <w:lang w:val="de-DE"/>
+        </w:rPr>
+        <w:t xml:space="preserve">, </w:t>
+      </w:r>
+      <w:r>
+        <w:rPr>
+          <w:i/>
+          <w:iCs/>
+          <w:lang w:val="de-DE"/>
+        </w:rPr>
+        <w:t>die Motivation der Nutzer, regelmäßig zu trainieren.</w:t>
+      </w:r>
+    </w:p>
+    <w:p>
+      <w:pPr>
+        <w:pStyle w:val="Textkrper"/>
+        <w:rPr>
+          <w:lang w:val="de-DE"/>
+        </w:rPr>
+      </w:pPr>
     </w:p>
     <w:p>
       <w:pPr>
@@ -2559,7 +2729,6 @@
           <w:bCs/>
           <w:lang w:val="de-DE"/>
         </w:rPr>
-        <w:lastRenderedPageBreak/>
         <w:t>Begründung:</w:t>
       </w:r>
     </w:p>
@@ -2821,7 +2990,16 @@
           <w:lang w:val="de-DE"/>
         </w:rPr>
         <w:br/>
-        <w:t>Die App soll auf Android- und iOS-Geräten lauffähig sein, ohne für jede Plattform separate native Anwendungen zu entwickeln. Es wird eine moderne, reaktive Benutzeroberfläche angestrebt, die schnell entwickelt und gut wartbar ist.</w:t>
+        <w:t xml:space="preserve">Die App soll auf Android- und iOS-Geräten lauffähig sein, ohne für jede Plattform </w:t>
+      </w:r>
+      <w:r>
+        <w:rPr>
+          <w:b/>
+          <w:bCs/>
+          <w:lang w:val="de-DE"/>
+        </w:rPr>
+        <w:lastRenderedPageBreak/>
+        <w:t>separate native Anwendungen zu entwickeln. Es wird eine moderne, reaktive Benutzeroberfläche angestrebt, die schnell entwickelt und gut wartbar ist.</w:t>
       </w:r>
     </w:p>
     <w:p>
@@ -3109,7 +3287,6 @@
           <w:bCs/>
           <w:lang w:val="de-DE"/>
         </w:rPr>
-        <w:lastRenderedPageBreak/>
         <w:t>Konsequenzen:</w:t>
       </w:r>
     </w:p>
@@ -3256,6 +3433,7 @@
         <w:rPr>
           <w:lang w:val="de-DE"/>
         </w:rPr>
+        <w:lastRenderedPageBreak/>
         <w:t>Qualitätsbaum</w:t>
       </w:r>
     </w:p>
@@ -3596,6 +3774,7 @@
           <w:szCs w:val="21"/>
           <w:lang w:val="de-DE" w:eastAsia="de-DE"/>
         </w:rPr>
+        <w:lastRenderedPageBreak/>
         <w:t>5. Wartbarkeit:</w:t>
       </w:r>
     </w:p>
@@ -4544,7 +4723,7 @@
 </file>
 
 <file path=word/endnotes.xml><?xml version="1.0" encoding="utf-8"?>
-<w:endnotes xmlns:wpc="http://schemas.microsoft.com/office/word/2010/wordprocessingCanvas" xmlns:cx="http://schemas.microsoft.com/office/drawing/2014/chartex" xmlns:cx1="http://schemas.microsoft.com/office/drawing/2015/9/8/chartex" xmlns:cx2="http://schemas.microsoft.com/office/drawing/2015/10/21/chartex" xmlns:cx3="http://schemas.microsoft.com/office/drawing/2016/5/9/chartex" xmlns:cx4="http://schemas.microsoft.com/office/drawing/2016/5/10/chartex" xmlns:cx5="http://schemas.microsoft.com/office/drawing/2016/5/11/chartex" xmlns:cx6="http://schemas.microsoft.com/office/drawing/2016/5/12/chartex" xmlns:cx7="http://schemas.microsoft.com/office/drawing/2016/5/13/chartex" xmlns:cx8="http://schemas.microsoft.com/office/drawing/2016/5/14/chartex" xmlns:mc="http://schemas.openxmlformats.org/markup-compatibility/2006" xmlns:aink="http://schemas.microsoft.com/office/drawing/2016/ink" xmlns:am3d="http://schemas.microsoft.com/office/drawing/2017/model3d" xmlns:o="urn:schemas-microsoft-com:office:office" xmlns:oel="http://schemas.microsoft.com/office/2019/extlst" xmlns:r="http://schemas.openxmlformats.org/officeDocument/2006/relationships" xmlns:m="http://schemas.openxmlformats.org/officeDocument/2006/math" xmlns:v="urn:schemas-microsoft-com:vml" xmlns:wp14="http://schemas.microsoft.com/office/word/2010/wordprocessingDrawing" xmlns:wp="http://schemas.openxmlformats.org/drawingml/2006/wordprocessingDrawing" xmlns:w10="urn:schemas-microsoft-com:office:word" xmlns:w="http://schemas.openxmlformats.org/wordprocessingml/2006/main" xmlns:w14="http://schemas.microsoft.com/office/word/2010/wordml" xmlns:w15="http://schemas.microsoft.com/office/word/2012/wordml" xmlns:w16cex="http://schemas.microsoft.com/office/word/2018/wordml/cex" xmlns:w16cid="http://schemas.microsoft.com/office/word/2016/wordml/cid" xmlns:w16="http://schemas.microsoft.com/office/word/2018/wordml" xmlns:w16du="http://schemas.microsoft.com/office/word/2023/wordml/word16du" xmlns:w16sdtdh="http://schemas.microsoft.com/office/word/2020/wordml/sdtdatahash" xmlns:w16sdtfl="http://schemas.microsoft.com/office/word/2024/wordml/sdtformatlock" xmlns:w16se="http://schemas.microsoft.com/office/word/2015/wordml/symex" xmlns:wpg="http://schemas.microsoft.com/office/word/2010/wordprocessingGroup" xmlns:wpi="http://schemas.microsoft.com/office/word/2010/wordprocessingInk" xmlns:wne="http://schemas.microsoft.com/office/word/2006/wordml" xmlns:wps="http://schemas.microsoft.com/office/word/2010/wordprocessingShape" mc:Ignorable="w14 w15 w16se w16cid w16 w16cex w16sdtdh w16sdtfl w16du wp14">
+<w:endnotes xmlns:wpc="http://schemas.microsoft.com/office/word/2010/wordprocessingCanvas" xmlns:cx="http://schemas.microsoft.com/office/drawing/2014/chartex" xmlns:cx1="http://schemas.microsoft.com/office/drawing/2015/9/8/chartex" xmlns:cx2="http://schemas.microsoft.com/office/drawing/2015/10/21/chartex" xmlns:cx3="http://schemas.microsoft.com/office/drawing/2016/5/9/chartex" xmlns:cx4="http://schemas.microsoft.com/office/drawing/2016/5/10/chartex" xmlns:cx5="http://schemas.microsoft.com/office/drawing/2016/5/11/chartex" xmlns:cx6="http://schemas.microsoft.com/office/drawing/2016/5/12/chartex" xmlns:cx7="http://schemas.microsoft.com/office/drawing/2016/5/13/chartex" xmlns:cx8="http://schemas.microsoft.com/office/drawing/2016/5/14/chartex" xmlns:mc="http://schemas.openxmlformats.org/markup-compatibility/2006" xmlns:aink="http://schemas.microsoft.com/office/drawing/2016/ink" xmlns:am3d="http://schemas.microsoft.com/office/drawing/2017/model3d" xmlns:o="urn:schemas-microsoft-com:office:office" xmlns:r="http://schemas.openxmlformats.org/officeDocument/2006/relationships" xmlns:m="http://schemas.openxmlformats.org/officeDocument/2006/math" xmlns:v="urn:schemas-microsoft-com:vml" xmlns:wp14="http://schemas.microsoft.com/office/word/2010/wordprocessingDrawing" xmlns:wp="http://schemas.openxmlformats.org/drawingml/2006/wordprocessingDrawing" xmlns:w10="urn:schemas-microsoft-com:office:word" xmlns:w="http://schemas.openxmlformats.org/wordprocessingml/2006/main" xmlns:w14="http://schemas.microsoft.com/office/word/2010/wordml" xmlns:w15="http://schemas.microsoft.com/office/word/2012/wordml" xmlns:w16cex="http://schemas.microsoft.com/office/word/2018/wordml/cex" xmlns:w16cid="http://schemas.microsoft.com/office/word/2016/wordml/cid" xmlns:w16="http://schemas.microsoft.com/office/word/2018/wordml" xmlns:w16sdtdh="http://schemas.microsoft.com/office/word/2020/wordml/sdtdatahash" xmlns:w16se="http://schemas.microsoft.com/office/word/2015/wordml/symex" xmlns:wpg="http://schemas.microsoft.com/office/word/2010/wordprocessingGroup" xmlns:wpi="http://schemas.microsoft.com/office/word/2010/wordprocessingInk" xmlns:wne="http://schemas.microsoft.com/office/word/2006/wordml" xmlns:wps="http://schemas.microsoft.com/office/word/2010/wordprocessingShape" mc:Ignorable="w14 w15 w16se w16cid w16 w16cex w16sdtdh wp14">
   <w:endnote w:type="separator" w:id="-1">
     <w:p>
       <w:pPr>
@@ -4569,7 +4748,7 @@
 </file>
 
 <file path=word/footnotes.xml><?xml version="1.0" encoding="utf-8"?>
-<w:footnotes xmlns:wpc="http://schemas.microsoft.com/office/word/2010/wordprocessingCanvas" xmlns:cx="http://schemas.microsoft.com/office/drawing/2014/chartex" xmlns:cx1="http://schemas.microsoft.com/office/drawing/2015/9/8/chartex" xmlns:cx2="http://schemas.microsoft.com/office/drawing/2015/10/21/chartex" xmlns:cx3="http://schemas.microsoft.com/office/drawing/2016/5/9/chartex" xmlns:cx4="http://schemas.microsoft.com/office/drawing/2016/5/10/chartex" xmlns:cx5="http://schemas.microsoft.com/office/drawing/2016/5/11/chartex" xmlns:cx6="http://schemas.microsoft.com/office/drawing/2016/5/12/chartex" xmlns:cx7="http://schemas.microsoft.com/office/drawing/2016/5/13/chartex" xmlns:cx8="http://schemas.microsoft.com/office/drawing/2016/5/14/chartex" xmlns:mc="http://schemas.openxmlformats.org/markup-compatibility/2006" xmlns:aink="http://schemas.microsoft.com/office/drawing/2016/ink" xmlns:am3d="http://schemas.microsoft.com/office/drawing/2017/model3d" xmlns:o="urn:schemas-microsoft-com:office:office" xmlns:oel="http://schemas.microsoft.com/office/2019/extlst" xmlns:r="http://schemas.openxmlformats.org/officeDocument/2006/relationships" xmlns:m="http://schemas.openxmlformats.org/officeDocument/2006/math" xmlns:v="urn:schemas-microsoft-com:vml" xmlns:wp14="http://schemas.microsoft.com/office/word/2010/wordprocessingDrawing" xmlns:wp="http://schemas.openxmlformats.org/drawingml/2006/wordprocessingDrawing" xmlns:w10="urn:schemas-microsoft-com:office:word" xmlns:w="http://schemas.openxmlformats.org/wordprocessingml/2006/main" xmlns:w14="http://schemas.microsoft.com/office/word/2010/wordml" xmlns:w15="http://schemas.microsoft.com/office/word/2012/wordml" xmlns:w16cex="http://schemas.microsoft.com/office/word/2018/wordml/cex" xmlns:w16cid="http://schemas.microsoft.com/office/word/2016/wordml/cid" xmlns:w16="http://schemas.microsoft.com/office/word/2018/wordml" xmlns:w16du="http://schemas.microsoft.com/office/word/2023/wordml/word16du" xmlns:w16sdtdh="http://schemas.microsoft.com/office/word/2020/wordml/sdtdatahash" xmlns:w16sdtfl="http://schemas.microsoft.com/office/word/2024/wordml/sdtformatlock" xmlns:w16se="http://schemas.microsoft.com/office/word/2015/wordml/symex" xmlns:wpg="http://schemas.microsoft.com/office/word/2010/wordprocessingGroup" xmlns:wpi="http://schemas.microsoft.com/office/word/2010/wordprocessingInk" xmlns:wne="http://schemas.microsoft.com/office/word/2006/wordml" xmlns:wps="http://schemas.microsoft.com/office/word/2010/wordprocessingShape" mc:Ignorable="w14 w15 w16se w16cid w16 w16cex w16sdtdh w16sdtfl w16du wp14">
+<w:footnotes xmlns:wpc="http://schemas.microsoft.com/office/word/2010/wordprocessingCanvas" xmlns:cx="http://schemas.microsoft.com/office/drawing/2014/chartex" xmlns:cx1="http://schemas.microsoft.com/office/drawing/2015/9/8/chartex" xmlns:cx2="http://schemas.microsoft.com/office/drawing/2015/10/21/chartex" xmlns:cx3="http://schemas.microsoft.com/office/drawing/2016/5/9/chartex" xmlns:cx4="http://schemas.microsoft.com/office/drawing/2016/5/10/chartex" xmlns:cx5="http://schemas.microsoft.com/office/drawing/2016/5/11/chartex" xmlns:cx6="http://schemas.microsoft.com/office/drawing/2016/5/12/chartex" xmlns:cx7="http://schemas.microsoft.com/office/drawing/2016/5/13/chartex" xmlns:cx8="http://schemas.microsoft.com/office/drawing/2016/5/14/chartex" xmlns:mc="http://schemas.openxmlformats.org/markup-compatibility/2006" xmlns:aink="http://schemas.microsoft.com/office/drawing/2016/ink" xmlns:am3d="http://schemas.microsoft.com/office/drawing/2017/model3d" xmlns:o="urn:schemas-microsoft-com:office:office" xmlns:r="http://schemas.openxmlformats.org/officeDocument/2006/relationships" xmlns:m="http://schemas.openxmlformats.org/officeDocument/2006/math" xmlns:v="urn:schemas-microsoft-com:vml" xmlns:wp14="http://schemas.microsoft.com/office/word/2010/wordprocessingDrawing" xmlns:wp="http://schemas.openxmlformats.org/drawingml/2006/wordprocessingDrawing" xmlns:w10="urn:schemas-microsoft-com:office:word" xmlns:w="http://schemas.openxmlformats.org/wordprocessingml/2006/main" xmlns:w14="http://schemas.microsoft.com/office/word/2010/wordml" xmlns:w15="http://schemas.microsoft.com/office/word/2012/wordml" xmlns:w16cex="http://schemas.microsoft.com/office/word/2018/wordml/cex" xmlns:w16cid="http://schemas.microsoft.com/office/word/2016/wordml/cid" xmlns:w16="http://schemas.microsoft.com/office/word/2018/wordml" xmlns:w16sdtdh="http://schemas.microsoft.com/office/word/2020/wordml/sdtdatahash" xmlns:w16se="http://schemas.microsoft.com/office/word/2015/wordml/symex" xmlns:wpg="http://schemas.microsoft.com/office/word/2010/wordprocessingGroup" xmlns:wpi="http://schemas.microsoft.com/office/word/2010/wordprocessingInk" xmlns:wne="http://schemas.microsoft.com/office/word/2006/wordml" xmlns:wps="http://schemas.microsoft.com/office/word/2010/wordprocessingShape" mc:Ignorable="w14 w15 w16se w16cid w16 w16cex w16sdtdh wp14">
   <w:footnote w:type="separator" w:id="-1">
     <w:p>
       <w:r>
@@ -4588,7 +4767,7 @@
 </file>
 
 <file path=word/numbering.xml><?xml version="1.0" encoding="utf-8"?>
-<w:numbering xmlns:wpc="http://schemas.microsoft.com/office/word/2010/wordprocessingCanvas" xmlns:cx="http://schemas.microsoft.com/office/drawing/2014/chartex" xmlns:cx1="http://schemas.microsoft.com/office/drawing/2015/9/8/chartex" xmlns:cx2="http://schemas.microsoft.com/office/drawing/2015/10/21/chartex" xmlns:cx3="http://schemas.microsoft.com/office/drawing/2016/5/9/chartex" xmlns:cx4="http://schemas.microsoft.com/office/drawing/2016/5/10/chartex" xmlns:cx5="http://schemas.microsoft.com/office/drawing/2016/5/11/chartex" xmlns:cx6="http://schemas.microsoft.com/office/drawing/2016/5/12/chartex" xmlns:cx7="http://schemas.microsoft.com/office/drawing/2016/5/13/chartex" xmlns:cx8="http://schemas.microsoft.com/office/drawing/2016/5/14/chartex" xmlns:mc="http://schemas.openxmlformats.org/markup-compatibility/2006" xmlns:aink="http://schemas.microsoft.com/office/drawing/2016/ink" xmlns:am3d="http://schemas.microsoft.com/office/drawing/2017/model3d" xmlns:o="urn:schemas-microsoft-com:office:office" xmlns:oel="http://schemas.microsoft.com/office/2019/extlst" xmlns:r="http://schemas.openxmlformats.org/officeDocument/2006/relationships" xmlns:m="http://schemas.openxmlformats.org/officeDocument/2006/math" xmlns:v="urn:schemas-microsoft-com:vml" xmlns:wp14="http://schemas.microsoft.com/office/word/2010/wordprocessingDrawing" xmlns:wp="http://schemas.openxmlformats.org/drawingml/2006/wordprocessingDrawing" xmlns:w10="urn:schemas-microsoft-com:office:word" xmlns:w="http://schemas.openxmlformats.org/wordprocessingml/2006/main" xmlns:w14="http://schemas.microsoft.com/office/word/2010/wordml" xmlns:w15="http://schemas.microsoft.com/office/word/2012/wordml" xmlns:w16cex="http://schemas.microsoft.com/office/word/2018/wordml/cex" xmlns:w16cid="http://schemas.microsoft.com/office/word/2016/wordml/cid" xmlns:w16="http://schemas.microsoft.com/office/word/2018/wordml" xmlns:w16du="http://schemas.microsoft.com/office/word/2023/wordml/word16du" xmlns:w16sdtdh="http://schemas.microsoft.com/office/word/2020/wordml/sdtdatahash" xmlns:w16sdtfl="http://schemas.microsoft.com/office/word/2024/wordml/sdtformatlock" xmlns:w16se="http://schemas.microsoft.com/office/word/2015/wordml/symex" xmlns:wpg="http://schemas.microsoft.com/office/word/2010/wordprocessingGroup" xmlns:wpi="http://schemas.microsoft.com/office/word/2010/wordprocessingInk" xmlns:wne="http://schemas.microsoft.com/office/word/2006/wordml" xmlns:wps="http://schemas.microsoft.com/office/word/2010/wordprocessingShape" mc:Ignorable="w14 w15 w16se w16cid w16 w16cex w16sdtdh w16sdtfl w16du wp14">
+<w:numbering xmlns:wpc="http://schemas.microsoft.com/office/word/2010/wordprocessingCanvas" xmlns:cx="http://schemas.microsoft.com/office/drawing/2014/chartex" xmlns:cx1="http://schemas.microsoft.com/office/drawing/2015/9/8/chartex" xmlns:cx2="http://schemas.microsoft.com/office/drawing/2015/10/21/chartex" xmlns:cx3="http://schemas.microsoft.com/office/drawing/2016/5/9/chartex" xmlns:cx4="http://schemas.microsoft.com/office/drawing/2016/5/10/chartex" xmlns:cx5="http://schemas.microsoft.com/office/drawing/2016/5/11/chartex" xmlns:cx6="http://schemas.microsoft.com/office/drawing/2016/5/12/chartex" xmlns:cx7="http://schemas.microsoft.com/office/drawing/2016/5/13/chartex" xmlns:cx8="http://schemas.microsoft.com/office/drawing/2016/5/14/chartex" xmlns:mc="http://schemas.openxmlformats.org/markup-compatibility/2006" xmlns:aink="http://schemas.microsoft.com/office/drawing/2016/ink" xmlns:am3d="http://schemas.microsoft.com/office/drawing/2017/model3d" xmlns:o="urn:schemas-microsoft-com:office:office" xmlns:r="http://schemas.openxmlformats.org/officeDocument/2006/relationships" xmlns:m="http://schemas.openxmlformats.org/officeDocument/2006/math" xmlns:v="urn:schemas-microsoft-com:vml" xmlns:wp14="http://schemas.microsoft.com/office/word/2010/wordprocessingDrawing" xmlns:wp="http://schemas.openxmlformats.org/drawingml/2006/wordprocessingDrawing" xmlns:w10="urn:schemas-microsoft-com:office:word" xmlns:w="http://schemas.openxmlformats.org/wordprocessingml/2006/main" xmlns:w14="http://schemas.microsoft.com/office/word/2010/wordml" xmlns:w15="http://schemas.microsoft.com/office/word/2012/wordml" xmlns:w16cex="http://schemas.microsoft.com/office/word/2018/wordml/cex" xmlns:w16cid="http://schemas.microsoft.com/office/word/2016/wordml/cid" xmlns:w16="http://schemas.microsoft.com/office/word/2018/wordml" xmlns:w16sdtdh="http://schemas.microsoft.com/office/word/2020/wordml/sdtdatahash" xmlns:w16se="http://schemas.microsoft.com/office/word/2015/wordml/symex" xmlns:wpg="http://schemas.microsoft.com/office/word/2010/wordprocessingGroup" xmlns:wpi="http://schemas.microsoft.com/office/word/2010/wordprocessingInk" xmlns:wne="http://schemas.microsoft.com/office/word/2006/wordml" xmlns:wps="http://schemas.microsoft.com/office/word/2010/wordprocessingShape" mc:Ignorable="w14 w15 w16se w16cid w16 w16cex w16sdtdh wp14">
   <w:abstractNum w:abstractNumId="0" w15:restartNumberingAfterBreak="0">
     <w:nsid w:val="0000A990"/>
     <w:multiLevelType w:val="multilevel"/>
@@ -6234,6 +6413,119 @@
     </w:lvl>
   </w:abstractNum>
   <w:abstractNum w:abstractNumId="12" w15:restartNumberingAfterBreak="0">
+    <w:nsid w:val="4EDF03AE"/>
+    <w:multiLevelType w:val="hybridMultilevel"/>
+    <w:tmpl w:val="5CA81E20"/>
+    <w:lvl w:ilvl="0" w:tplc="04070001">
+      <w:start w:val="1"/>
+      <w:numFmt w:val="bullet"/>
+      <w:lvlText w:val=""/>
+      <w:lvlJc w:val="left"/>
+      <w:pPr>
+        <w:ind w:left="720" w:hanging="360"/>
+      </w:pPr>
+      <w:rPr>
+        <w:rFonts w:ascii="Symbol" w:hAnsi="Symbol" w:hint="default"/>
+      </w:rPr>
+    </w:lvl>
+    <w:lvl w:ilvl="1" w:tplc="04070003" w:tentative="1">
+      <w:start w:val="1"/>
+      <w:numFmt w:val="bullet"/>
+      <w:lvlText w:val="o"/>
+      <w:lvlJc w:val="left"/>
+      <w:pPr>
+        <w:ind w:left="1440" w:hanging="360"/>
+      </w:pPr>
+      <w:rPr>
+        <w:rFonts w:ascii="Courier New" w:hAnsi="Courier New" w:cs="Courier New" w:hint="default"/>
+      </w:rPr>
+    </w:lvl>
+    <w:lvl w:ilvl="2" w:tplc="04070005" w:tentative="1">
+      <w:start w:val="1"/>
+      <w:numFmt w:val="bullet"/>
+      <w:lvlText w:val=""/>
+      <w:lvlJc w:val="left"/>
+      <w:pPr>
+        <w:ind w:left="2160" w:hanging="360"/>
+      </w:pPr>
+      <w:rPr>
+        <w:rFonts w:ascii="Wingdings" w:hAnsi="Wingdings" w:hint="default"/>
+      </w:rPr>
+    </w:lvl>
+    <w:lvl w:ilvl="3" w:tplc="04070001" w:tentative="1">
+      <w:start w:val="1"/>
+      <w:numFmt w:val="bullet"/>
+      <w:lvlText w:val=""/>
+      <w:lvlJc w:val="left"/>
+      <w:pPr>
+        <w:ind w:left="2880" w:hanging="360"/>
+      </w:pPr>
+      <w:rPr>
+        <w:rFonts w:ascii="Symbol" w:hAnsi="Symbol" w:hint="default"/>
+      </w:rPr>
+    </w:lvl>
+    <w:lvl w:ilvl="4" w:tplc="04070003" w:tentative="1">
+      <w:start w:val="1"/>
+      <w:numFmt w:val="bullet"/>
+      <w:lvlText w:val="o"/>
+      <w:lvlJc w:val="left"/>
+      <w:pPr>
+        <w:ind w:left="3600" w:hanging="360"/>
+      </w:pPr>
+      <w:rPr>
+        <w:rFonts w:ascii="Courier New" w:hAnsi="Courier New" w:cs="Courier New" w:hint="default"/>
+      </w:rPr>
+    </w:lvl>
+    <w:lvl w:ilvl="5" w:tplc="04070005" w:tentative="1">
+      <w:start w:val="1"/>
+      <w:numFmt w:val="bullet"/>
+      <w:lvlText w:val=""/>
+      <w:lvlJc w:val="left"/>
+      <w:pPr>
+        <w:ind w:left="4320" w:hanging="360"/>
+      </w:pPr>
+      <w:rPr>
+        <w:rFonts w:ascii="Wingdings" w:hAnsi="Wingdings" w:hint="default"/>
+      </w:rPr>
+    </w:lvl>
+    <w:lvl w:ilvl="6" w:tplc="04070001" w:tentative="1">
+      <w:start w:val="1"/>
+      <w:numFmt w:val="bullet"/>
+      <w:lvlText w:val=""/>
+      <w:lvlJc w:val="left"/>
+      <w:pPr>
+        <w:ind w:left="5040" w:hanging="360"/>
+      </w:pPr>
+      <w:rPr>
+        <w:rFonts w:ascii="Symbol" w:hAnsi="Symbol" w:hint="default"/>
+      </w:rPr>
+    </w:lvl>
+    <w:lvl w:ilvl="7" w:tplc="04070003" w:tentative="1">
+      <w:start w:val="1"/>
+      <w:numFmt w:val="bullet"/>
+      <w:lvlText w:val="o"/>
+      <w:lvlJc w:val="left"/>
+      <w:pPr>
+        <w:ind w:left="5760" w:hanging="360"/>
+      </w:pPr>
+      <w:rPr>
+        <w:rFonts w:ascii="Courier New" w:hAnsi="Courier New" w:cs="Courier New" w:hint="default"/>
+      </w:rPr>
+    </w:lvl>
+    <w:lvl w:ilvl="8" w:tplc="04070005" w:tentative="1">
+      <w:start w:val="1"/>
+      <w:numFmt w:val="bullet"/>
+      <w:lvlText w:val=""/>
+      <w:lvlJc w:val="left"/>
+      <w:pPr>
+        <w:ind w:left="6480" w:hanging="360"/>
+      </w:pPr>
+      <w:rPr>
+        <w:rFonts w:ascii="Wingdings" w:hAnsi="Wingdings" w:hint="default"/>
+      </w:rPr>
+    </w:lvl>
+  </w:abstractNum>
+  <w:abstractNum w:abstractNumId="13" w15:restartNumberingAfterBreak="0">
     <w:nsid w:val="742C1C25"/>
     <w:multiLevelType w:val="multilevel"/>
     <w:tmpl w:val="F97005DE"/>
@@ -6382,7 +6674,7 @@
       </w:rPr>
     </w:lvl>
   </w:abstractNum>
-  <w:abstractNum w:abstractNumId="13" w15:restartNumberingAfterBreak="0">
+  <w:abstractNum w:abstractNumId="14" w15:restartNumberingAfterBreak="0">
     <w:nsid w:val="7DE515C3"/>
     <w:multiLevelType w:val="multilevel"/>
     <w:tmpl w:val="36B0504E"/>
@@ -6531,53 +6823,56 @@
       </w:rPr>
     </w:lvl>
   </w:abstractNum>
-  <w:num w:numId="1" w16cid:durableId="2067294868">
+  <w:num w:numId="1">
     <w:abstractNumId w:val="0"/>
   </w:num>
-  <w:num w:numId="2" w16cid:durableId="1073552218">
+  <w:num w:numId="2">
     <w:abstractNumId w:val="1"/>
   </w:num>
-  <w:num w:numId="3" w16cid:durableId="179004360">
-    <w:abstractNumId w:val="12"/>
+  <w:num w:numId="3">
+    <w:abstractNumId w:val="13"/>
   </w:num>
-  <w:num w:numId="4" w16cid:durableId="233859413">
+  <w:num w:numId="4">
     <w:abstractNumId w:val="6"/>
   </w:num>
-  <w:num w:numId="5" w16cid:durableId="1426805282">
+  <w:num w:numId="5">
     <w:abstractNumId w:val="8"/>
   </w:num>
-  <w:num w:numId="6" w16cid:durableId="2014722173">
+  <w:num w:numId="6">
     <w:abstractNumId w:val="9"/>
   </w:num>
-  <w:num w:numId="7" w16cid:durableId="1577395421">
+  <w:num w:numId="7">
     <w:abstractNumId w:val="7"/>
   </w:num>
-  <w:num w:numId="8" w16cid:durableId="72433076">
+  <w:num w:numId="8">
     <w:abstractNumId w:val="5"/>
   </w:num>
-  <w:num w:numId="9" w16cid:durableId="1435591526">
+  <w:num w:numId="9">
     <w:abstractNumId w:val="2"/>
   </w:num>
-  <w:num w:numId="10" w16cid:durableId="861433902">
+  <w:num w:numId="10">
     <w:abstractNumId w:val="11"/>
   </w:num>
-  <w:num w:numId="11" w16cid:durableId="1357661529">
+  <w:num w:numId="11">
     <w:abstractNumId w:val="4"/>
   </w:num>
-  <w:num w:numId="12" w16cid:durableId="1171681786">
+  <w:num w:numId="12">
     <w:abstractNumId w:val="3"/>
   </w:num>
-  <w:num w:numId="13" w16cid:durableId="533470873">
+  <w:num w:numId="13">
     <w:abstractNumId w:val="10"/>
   </w:num>
-  <w:num w:numId="14" w16cid:durableId="1498379037">
-    <w:abstractNumId w:val="13"/>
+  <w:num w:numId="14">
+    <w:abstractNumId w:val="14"/>
+  </w:num>
+  <w:num w:numId="15">
+    <w:abstractNumId w:val="12"/>
   </w:num>
 </w:numbering>
 </file>
 
 <file path=word/styles.xml><?xml version="1.0" encoding="utf-8"?>
-<w:styles xmlns:mc="http://schemas.openxmlformats.org/markup-compatibility/2006" xmlns:r="http://schemas.openxmlformats.org/officeDocument/2006/relationships" xmlns:w="http://schemas.openxmlformats.org/wordprocessingml/2006/main" xmlns:w14="http://schemas.microsoft.com/office/word/2010/wordml" xmlns:w15="http://schemas.microsoft.com/office/word/2012/wordml" xmlns:w16cex="http://schemas.microsoft.com/office/word/2018/wordml/cex" xmlns:w16cid="http://schemas.microsoft.com/office/word/2016/wordml/cid" xmlns:w16="http://schemas.microsoft.com/office/word/2018/wordml" xmlns:w16du="http://schemas.microsoft.com/office/word/2023/wordml/word16du" xmlns:w16sdtdh="http://schemas.microsoft.com/office/word/2020/wordml/sdtdatahash" xmlns:w16sdtfl="http://schemas.microsoft.com/office/word/2024/wordml/sdtformatlock" xmlns:w16se="http://schemas.microsoft.com/office/word/2015/wordml/symex" mc:Ignorable="w14 w15 w16se w16cid w16 w16cex w16sdtdh w16sdtfl w16du">
+<w:styles xmlns:mc="http://schemas.openxmlformats.org/markup-compatibility/2006" xmlns:r="http://schemas.openxmlformats.org/officeDocument/2006/relationships" xmlns:w="http://schemas.openxmlformats.org/wordprocessingml/2006/main" xmlns:w14="http://schemas.microsoft.com/office/word/2010/wordml" xmlns:w15="http://schemas.microsoft.com/office/word/2012/wordml" xmlns:w16cex="http://schemas.microsoft.com/office/word/2018/wordml/cex" xmlns:w16cid="http://schemas.microsoft.com/office/word/2016/wordml/cid" xmlns:w16="http://schemas.microsoft.com/office/word/2018/wordml" xmlns:w16sdtdh="http://schemas.microsoft.com/office/word/2020/wordml/sdtdatahash" xmlns:w16se="http://schemas.microsoft.com/office/word/2015/wordml/symex" mc:Ignorable="w14 w15 w16se w16cid w16 w16cex w16sdtdh">
   <w:docDefaults>
     <w:rPrDefault>
       <w:rPr>

</xml_diff>